<commit_message>
Agrego punto 5 al Alcance
</commit_message>
<xml_diff>
--- a/Visión y Alcance del Producto.docx
+++ b/Visión y Alcance del Producto.docx
@@ -383,6 +383,224 @@
           <w:szCs w:val="16"/>
         </w:rPr>
         <w:t>: alumnos de la UTN-FRLP.</w:t>
+      </w:r>
+    </w:p>
+    <w:p>
+      <w:pPr>
+        <w:rPr>
+          <w:sz w:val="24"/>
+          <w:szCs w:val="16"/>
+        </w:rPr>
+      </w:pPr>
+    </w:p>
+    <w:p>
+      <w:pPr>
+        <w:rPr>
+          <w:b/>
+          <w:bCs/>
+          <w:sz w:val="24"/>
+          <w:szCs w:val="16"/>
+        </w:rPr>
+      </w:pPr>
+      <w:r>
+        <w:rPr>
+          <w:b/>
+          <w:bCs/>
+          <w:sz w:val="24"/>
+          <w:szCs w:val="16"/>
+        </w:rPr>
+        <w:t>5. Objetivos del Proyecto</w:t>
+      </w:r>
+    </w:p>
+    <w:p>
+      <w:pPr>
+        <w:rPr>
+          <w:sz w:val="24"/>
+          <w:szCs w:val="16"/>
+        </w:rPr>
+      </w:pPr>
+      <w:r>
+        <w:rPr>
+          <w:sz w:val="24"/>
+          <w:szCs w:val="16"/>
+          <w:u w:val="single"/>
+        </w:rPr>
+        <w:t>Objetivo principal</w:t>
+      </w:r>
+      <w:r>
+        <w:rPr>
+          <w:sz w:val="24"/>
+          <w:szCs w:val="16"/>
+        </w:rPr>
+        <w:t>: se busca facilitar el manejo de material de estudio de los</w:t>
+      </w:r>
+    </w:p>
+    <w:p>
+      <w:pPr>
+        <w:rPr>
+          <w:sz w:val="24"/>
+          <w:szCs w:val="16"/>
+        </w:rPr>
+      </w:pPr>
+      <w:r>
+        <w:rPr>
+          <w:sz w:val="24"/>
+          <w:szCs w:val="16"/>
+        </w:rPr>
+        <w:t>alumnos.</w:t>
+      </w:r>
+    </w:p>
+    <w:p>
+      <w:pPr>
+        <w:rPr>
+          <w:sz w:val="24"/>
+          <w:szCs w:val="16"/>
+        </w:rPr>
+      </w:pPr>
+      <w:r>
+        <w:rPr>
+          <w:sz w:val="24"/>
+          <w:szCs w:val="16"/>
+          <w:u w:val="single"/>
+        </w:rPr>
+        <w:t>Objetivos específicos</w:t>
+      </w:r>
+      <w:r>
+        <w:rPr>
+          <w:sz w:val="24"/>
+          <w:szCs w:val="16"/>
+        </w:rPr>
+        <w:t>:</w:t>
+      </w:r>
+    </w:p>
+    <w:p>
+      <w:pPr>
+        <w:ind w:firstLine="708"/>
+        <w:rPr>
+          <w:sz w:val="24"/>
+          <w:szCs w:val="16"/>
+        </w:rPr>
+      </w:pPr>
+      <w:r>
+        <w:rPr>
+          <w:sz w:val="24"/>
+          <w:szCs w:val="16"/>
+        </w:rPr>
+        <w:t>● Facilitar el intercambio de contenido entre estudiantes de distintas carreras</w:t>
+      </w:r>
+    </w:p>
+    <w:p>
+      <w:pPr>
+        <w:rPr>
+          <w:sz w:val="24"/>
+          <w:szCs w:val="16"/>
+        </w:rPr>
+      </w:pPr>
+      <w:r>
+        <w:rPr>
+          <w:sz w:val="24"/>
+          <w:szCs w:val="16"/>
+        </w:rPr>
+        <w:t>y materias.</w:t>
+      </w:r>
+    </w:p>
+    <w:p>
+      <w:pPr>
+        <w:ind w:firstLine="708"/>
+        <w:rPr>
+          <w:sz w:val="24"/>
+          <w:szCs w:val="16"/>
+        </w:rPr>
+      </w:pPr>
+      <w:r>
+        <w:rPr>
+          <w:sz w:val="24"/>
+          <w:szCs w:val="16"/>
+        </w:rPr>
+        <w:t>● Fomentar la colaboración académica mediante una comunidad basada en</w:t>
+      </w:r>
+      <w:r>
+        <w:rPr>
+          <w:sz w:val="24"/>
+          <w:szCs w:val="16"/>
+        </w:rPr>
+        <w:t xml:space="preserve"> </w:t>
+      </w:r>
+      <w:r>
+        <w:rPr>
+          <w:sz w:val="24"/>
+          <w:szCs w:val="16"/>
+        </w:rPr>
+        <w:t>el aporte de contenido útil.</w:t>
+      </w:r>
+    </w:p>
+    <w:p>
+      <w:pPr>
+        <w:ind w:firstLine="708"/>
+        <w:rPr>
+          <w:sz w:val="24"/>
+          <w:szCs w:val="16"/>
+        </w:rPr>
+      </w:pPr>
+      <w:r>
+        <w:rPr>
+          <w:sz w:val="24"/>
+          <w:szCs w:val="16"/>
+        </w:rPr>
+        <w:lastRenderedPageBreak/>
+        <w:t>● Mejorar la calidad del material de estudio a través de valoraciones de los</w:t>
+      </w:r>
+      <w:r>
+        <w:rPr>
+          <w:sz w:val="24"/>
+          <w:szCs w:val="16"/>
+        </w:rPr>
+        <w:t xml:space="preserve"> </w:t>
+      </w:r>
+      <w:r>
+        <w:rPr>
+          <w:sz w:val="24"/>
+          <w:szCs w:val="16"/>
+        </w:rPr>
+        <w:t>usuarios.</w:t>
+      </w:r>
+    </w:p>
+    <w:p>
+      <w:pPr>
+        <w:rPr>
+          <w:sz w:val="24"/>
+          <w:szCs w:val="16"/>
+        </w:rPr>
+      </w:pPr>
+      <w:r>
+        <w:rPr>
+          <w:sz w:val="24"/>
+          <w:szCs w:val="16"/>
+          <w:u w:val="single"/>
+        </w:rPr>
+        <w:t>Métricas de éxito</w:t>
+      </w:r>
+      <w:r>
+        <w:rPr>
+          <w:sz w:val="24"/>
+          <w:szCs w:val="16"/>
+        </w:rPr>
+        <w:t>: se tendrá en cuenta la variación en la cantidad de usuarios</w:t>
+      </w:r>
+    </w:p>
+    <w:p>
+      <w:pPr>
+        <w:rPr>
+          <w:sz w:val="24"/>
+          <w:szCs w:val="16"/>
+        </w:rPr>
+      </w:pPr>
+      <w:r>
+        <w:rPr>
+          <w:sz w:val="24"/>
+          <w:szCs w:val="16"/>
+        </w:rPr>
+        <w:t>registrados que participan activamente cada mes.</w:t>
       </w:r>
     </w:p>
     <w:sectPr>

</xml_diff>

<commit_message>
Agrego el punto 4 al Alcance
</commit_message>
<xml_diff>
--- a/Visión y Alcance del Producto.docx
+++ b/Visión y Alcance del Producto.docx
@@ -1,6 +1,6 @@
 
 <file path=word/document.xml><?xml version="1.0" encoding="utf-8"?>
-<w:document xmlns:wpc="http://schemas.microsoft.com/office/word/2010/wordprocessingCanvas" xmlns:cx="http://schemas.microsoft.com/office/drawing/2014/chartex" xmlns:cx1="http://schemas.microsoft.com/office/drawing/2015/9/8/chartex" xmlns:cx2="http://schemas.microsoft.com/office/drawing/2015/10/21/chartex" xmlns:cx3="http://schemas.microsoft.com/office/drawing/2016/5/9/chartex" xmlns:cx4="http://schemas.microsoft.com/office/drawing/2016/5/10/chartex" xmlns:cx5="http://schemas.microsoft.com/office/drawing/2016/5/11/chartex" xmlns:cx6="http://schemas.microsoft.com/office/drawing/2016/5/12/chartex" xmlns:cx7="http://schemas.microsoft.com/office/drawing/2016/5/13/chartex" xmlns:cx8="http://schemas.microsoft.com/office/drawing/2016/5/14/chartex" xmlns:mc="http://schemas.openxmlformats.org/markup-compatibility/2006" xmlns:aink="http://schemas.microsoft.com/office/drawing/2016/ink" xmlns:am3d="http://schemas.microsoft.com/office/drawing/2017/model3d" xmlns:o="urn:schemas-microsoft-com:office:office" xmlns:oel="http://schemas.microsoft.com/office/2019/extlst" xmlns:r="http://schemas.openxmlformats.org/officeDocument/2006/relationships" xmlns:m="http://schemas.openxmlformats.org/officeDocument/2006/math" xmlns:v="urn:schemas-microsoft-com:vml" xmlns:wp14="http://schemas.microsoft.com/office/word/2010/wordprocessingDrawing" xmlns:wp="http://schemas.openxmlformats.org/drawingml/2006/wordprocessingDrawing" xmlns:w10="urn:schemas-microsoft-com:office:word" xmlns:w="http://schemas.openxmlformats.org/wordprocessingml/2006/main" xmlns:w14="http://schemas.microsoft.com/office/word/2010/wordml" xmlns:w15="http://schemas.microsoft.com/office/word/2012/wordml" xmlns:w16cex="http://schemas.microsoft.com/office/word/2018/wordml/cex" xmlns:w16cid="http://schemas.microsoft.com/office/word/2016/wordml/cid" xmlns:w16="http://schemas.microsoft.com/office/word/2018/wordml" xmlns:w16du="http://schemas.microsoft.com/office/word/2023/wordml/word16du" xmlns:w16sdtdh="http://schemas.microsoft.com/office/word/2020/wordml/sdtdatahash" xmlns:w16sdtfl="http://schemas.microsoft.com/office/word/2024/wordml/sdtformatlock" xmlns:w16se="http://schemas.microsoft.com/office/word/2015/wordml/symex" xmlns:wpg="http://schemas.microsoft.com/office/word/2010/wordprocessingGroup" xmlns:wpi="http://schemas.microsoft.com/office/word/2010/wordprocessingInk" xmlns:wne="http://schemas.microsoft.com/office/word/2006/wordml" xmlns:wps="http://schemas.microsoft.com/office/word/2010/wordprocessingShape" mc:Ignorable="w14 w15 w16se w16cid w16 w16cex w16sdtdh w16sdtfl w16du wp14">
+<w:document xmlns:wpc="http://schemas.microsoft.com/office/word/2010/wordprocessingCanvas" xmlns:cx="http://schemas.microsoft.com/office/drawing/2014/chartex" xmlns:mc="http://schemas.openxmlformats.org/markup-compatibility/2006" xmlns:o="urn:schemas-microsoft-com:office:office" xmlns:r="http://schemas.openxmlformats.org/officeDocument/2006/relationships" xmlns:m="http://schemas.openxmlformats.org/officeDocument/2006/math" xmlns:v="urn:schemas-microsoft-com:vml" xmlns:wp14="http://schemas.microsoft.com/office/word/2010/wordprocessingDrawing" xmlns:wp="http://schemas.openxmlformats.org/drawingml/2006/wordprocessingDrawing" xmlns:w10="urn:schemas-microsoft-com:office:word" xmlns:w="http://schemas.openxmlformats.org/wordprocessingml/2006/main" xmlns:w14="http://schemas.microsoft.com/office/word/2010/wordml" xmlns:w15="http://schemas.microsoft.com/office/word/2012/wordml" xmlns:w16se="http://schemas.microsoft.com/office/word/2015/wordml/symex" xmlns:wpg="http://schemas.microsoft.com/office/word/2010/wordprocessingGroup" xmlns:wpi="http://schemas.microsoft.com/office/word/2010/wordprocessingInk" xmlns:wne="http://schemas.microsoft.com/office/word/2006/wordml" xmlns:wps="http://schemas.microsoft.com/office/word/2010/wordprocessingShape" mc:Ignorable="w14 w15 w16se wp14">
   <w:body>
     <w:p>
       <w:pPr>
@@ -205,17 +205,161 @@
           <w:sz w:val="24"/>
           <w:szCs w:val="16"/>
         </w:rPr>
-        <w:t xml:space="preserve">: </w:t>
-      </w:r>
-      <w:proofErr w:type="spellStart"/>
-      <w:r>
-        <w:rPr>
-          <w:sz w:val="24"/>
-          <w:szCs w:val="16"/>
-        </w:rPr>
-        <w:t>v1.0</w:t>
-      </w:r>
-      <w:proofErr w:type="spellEnd"/>
+        <w:t>: v1.0</w:t>
+      </w:r>
+    </w:p>
+    <w:p>
+      <w:pPr>
+        <w:rPr>
+          <w:sz w:val="24"/>
+          <w:szCs w:val="16"/>
+        </w:rPr>
+      </w:pPr>
+    </w:p>
+    <w:p>
+      <w:pPr>
+        <w:rPr>
+          <w:b/>
+          <w:sz w:val="24"/>
+          <w:szCs w:val="16"/>
+        </w:rPr>
+      </w:pPr>
+      <w:r>
+        <w:rPr>
+          <w:b/>
+          <w:sz w:val="24"/>
+          <w:szCs w:val="16"/>
+        </w:rPr>
+        <w:t>4. Visión del Producto</w:t>
+      </w:r>
+    </w:p>
+    <w:p>
+      <w:pPr>
+        <w:rPr>
+          <w:sz w:val="24"/>
+          <w:szCs w:val="16"/>
+        </w:rPr>
+      </w:pPr>
+      <w:r>
+        <w:rPr>
+          <w:sz w:val="24"/>
+          <w:szCs w:val="16"/>
+          <w:u w:val="single"/>
+        </w:rPr>
+        <w:t>Descripción general</w:t>
+      </w:r>
+      <w:r>
+        <w:rPr>
+          <w:sz w:val="24"/>
+          <w:szCs w:val="16"/>
+        </w:rPr>
+        <w:t>: el proyecto trata de una aplicación web para compartir</w:t>
+      </w:r>
+    </w:p>
+    <w:p>
+      <w:pPr>
+        <w:rPr>
+          <w:sz w:val="24"/>
+          <w:szCs w:val="16"/>
+        </w:rPr>
+      </w:pPr>
+      <w:r>
+        <w:rPr>
+          <w:sz w:val="24"/>
+          <w:szCs w:val="16"/>
+        </w:rPr>
+        <w:t>material de estudio de cada asignatura de la UTN-FRLP.</w:t>
+      </w:r>
+    </w:p>
+    <w:p>
+      <w:pPr>
+        <w:rPr>
+          <w:sz w:val="24"/>
+          <w:szCs w:val="16"/>
+        </w:rPr>
+      </w:pPr>
+      <w:r>
+        <w:rPr>
+          <w:sz w:val="24"/>
+          <w:szCs w:val="16"/>
+          <w:u w:val="single"/>
+        </w:rPr>
+        <w:t>Propuesta de valor</w:t>
+      </w:r>
+      <w:r>
+        <w:rPr>
+          <w:sz w:val="24"/>
+          <w:szCs w:val="16"/>
+        </w:rPr>
+        <w:t>: los usuarios de la institución lo</w:t>
+      </w:r>
+      <w:r>
+        <w:rPr>
+          <w:sz w:val="24"/>
+          <w:szCs w:val="16"/>
+        </w:rPr>
+        <w:t xml:space="preserve"> usarían al ser la única página </w:t>
+      </w:r>
+      <w:r>
+        <w:rPr>
+          <w:sz w:val="24"/>
+          <w:szCs w:val="16"/>
+        </w:rPr>
+        <w:t>personalizada con el material de estudio centra</w:t>
+      </w:r>
+      <w:r>
+        <w:rPr>
+          <w:sz w:val="24"/>
+          <w:szCs w:val="16"/>
+        </w:rPr>
+        <w:t xml:space="preserve">lizado en una misma plataforma. </w:t>
+      </w:r>
+      <w:r>
+        <w:rPr>
+          <w:sz w:val="24"/>
+          <w:szCs w:val="16"/>
+        </w:rPr>
+        <w:t xml:space="preserve">Además, permite una retroalimentación entre </w:t>
+      </w:r>
+      <w:r>
+        <w:rPr>
+          <w:sz w:val="24"/>
+          <w:szCs w:val="16"/>
+        </w:rPr>
+        <w:t xml:space="preserve">los usuarios, fomentando así la </w:t>
+      </w:r>
+      <w:r>
+        <w:rPr>
+          <w:sz w:val="24"/>
+          <w:szCs w:val="16"/>
+        </w:rPr>
+        <w:t>colaboración entre estudiantes.</w:t>
+      </w:r>
+    </w:p>
+    <w:p>
+      <w:pPr>
+        <w:rPr>
+          <w:sz w:val="24"/>
+          <w:szCs w:val="16"/>
+        </w:rPr>
+      </w:pPr>
+      <w:r>
+        <w:rPr>
+          <w:sz w:val="24"/>
+          <w:szCs w:val="16"/>
+          <w:u w:val="single"/>
+        </w:rPr>
+        <w:t>Usuarios principales</w:t>
+      </w:r>
+      <w:bookmarkStart w:id="0" w:name="_GoBack"/>
+      <w:bookmarkEnd w:id="0"/>
+      <w:r>
+        <w:rPr>
+          <w:sz w:val="24"/>
+          <w:szCs w:val="16"/>
+        </w:rPr>
+        <w:t>: alumnos de la UTN-FRLP.</w:t>
+      </w:r>
     </w:p>
     <w:sectPr>
       <w:pgSz w:w="11906" w:h="16838"/>
@@ -228,7 +372,7 @@
 </file>
 
 <file path=word/numbering.xml><?xml version="1.0" encoding="utf-8"?>
-<w:numbering xmlns:wpc="http://schemas.microsoft.com/office/word/2010/wordprocessingCanvas" xmlns:cx="http://schemas.microsoft.com/office/drawing/2014/chartex" xmlns:cx1="http://schemas.microsoft.com/office/drawing/2015/9/8/chartex" xmlns:cx2="http://schemas.microsoft.com/office/drawing/2015/10/21/chartex" xmlns:cx3="http://schemas.microsoft.com/office/drawing/2016/5/9/chartex" xmlns:cx4="http://schemas.microsoft.com/office/drawing/2016/5/10/chartex" xmlns:cx5="http://schemas.microsoft.com/office/drawing/2016/5/11/chartex" xmlns:cx6="http://schemas.microsoft.com/office/drawing/2016/5/12/chartex" xmlns:cx7="http://schemas.microsoft.com/office/drawing/2016/5/13/chartex" xmlns:cx8="http://schemas.microsoft.com/office/drawing/2016/5/14/chartex" xmlns:mc="http://schemas.openxmlformats.org/markup-compatibility/2006" xmlns:aink="http://schemas.microsoft.com/office/drawing/2016/ink" xmlns:am3d="http://schemas.microsoft.com/office/drawing/2017/model3d" xmlns:o="urn:schemas-microsoft-com:office:office" xmlns:oel="http://schemas.microsoft.com/office/2019/extlst" xmlns:r="http://schemas.openxmlformats.org/officeDocument/2006/relationships" xmlns:m="http://schemas.openxmlformats.org/officeDocument/2006/math" xmlns:v="urn:schemas-microsoft-com:vml" xmlns:wp14="http://schemas.microsoft.com/office/word/2010/wordprocessingDrawing" xmlns:wp="http://schemas.openxmlformats.org/drawingml/2006/wordprocessingDrawing" xmlns:w10="urn:schemas-microsoft-com:office:word" xmlns:w="http://schemas.openxmlformats.org/wordprocessingml/2006/main" xmlns:w14="http://schemas.microsoft.com/office/word/2010/wordml" xmlns:w15="http://schemas.microsoft.com/office/word/2012/wordml" xmlns:w16cex="http://schemas.microsoft.com/office/word/2018/wordml/cex" xmlns:w16cid="http://schemas.microsoft.com/office/word/2016/wordml/cid" xmlns:w16="http://schemas.microsoft.com/office/word/2018/wordml" xmlns:w16du="http://schemas.microsoft.com/office/word/2023/wordml/word16du" xmlns:w16sdtdh="http://schemas.microsoft.com/office/word/2020/wordml/sdtdatahash" xmlns:w16sdtfl="http://schemas.microsoft.com/office/word/2024/wordml/sdtformatlock" xmlns:w16se="http://schemas.microsoft.com/office/word/2015/wordml/symex" xmlns:wpg="http://schemas.microsoft.com/office/word/2010/wordprocessingGroup" xmlns:wpi="http://schemas.microsoft.com/office/word/2010/wordprocessingInk" xmlns:wne="http://schemas.microsoft.com/office/word/2006/wordml" xmlns:wps="http://schemas.microsoft.com/office/word/2010/wordprocessingShape" mc:Ignorable="w14 w15 w16se w16cid w16 w16cex w16sdtdh w16sdtfl w16du wp14">
+<w:numbering xmlns:wpc="http://schemas.microsoft.com/office/word/2010/wordprocessingCanvas" xmlns:cx="http://schemas.microsoft.com/office/drawing/2014/chartex" xmlns:mc="http://schemas.openxmlformats.org/markup-compatibility/2006" xmlns:o="urn:schemas-microsoft-com:office:office" xmlns:r="http://schemas.openxmlformats.org/officeDocument/2006/relationships" xmlns:m="http://schemas.openxmlformats.org/officeDocument/2006/math" xmlns:v="urn:schemas-microsoft-com:vml" xmlns:wp14="http://schemas.microsoft.com/office/word/2010/wordprocessingDrawing" xmlns:wp="http://schemas.openxmlformats.org/drawingml/2006/wordprocessingDrawing" xmlns:w10="urn:schemas-microsoft-com:office:word" xmlns:w="http://schemas.openxmlformats.org/wordprocessingml/2006/main" xmlns:w14="http://schemas.microsoft.com/office/word/2010/wordml" xmlns:w15="http://schemas.microsoft.com/office/word/2012/wordml" xmlns:w16se="http://schemas.microsoft.com/office/word/2015/wordml/symex" xmlns:wpg="http://schemas.microsoft.com/office/word/2010/wordprocessingGroup" xmlns:wpi="http://schemas.microsoft.com/office/word/2010/wordprocessingInk" xmlns:wne="http://schemas.microsoft.com/office/word/2006/wordml" xmlns:wps="http://schemas.microsoft.com/office/word/2010/wordprocessingShape" mc:Ignorable="w14 w15 w16se wp14">
   <w:abstractNum w:abstractNumId="0" w15:restartNumberingAfterBreak="0">
     <w:nsid w:val="17B77750"/>
     <w:multiLevelType w:val="multilevel"/>
@@ -369,23 +513,14 @@
       </w:rPr>
     </w:lvl>
   </w:abstractNum>
-  <w:num w:numId="1" w16cid:durableId="1902447422">
+  <w:num w:numId="1">
     <w:abstractNumId w:val="0"/>
-    <w:lvlOverride w:ilvl="0"/>
-    <w:lvlOverride w:ilvl="1"/>
-    <w:lvlOverride w:ilvl="2"/>
-    <w:lvlOverride w:ilvl="3"/>
-    <w:lvlOverride w:ilvl="4"/>
-    <w:lvlOverride w:ilvl="5"/>
-    <w:lvlOverride w:ilvl="6"/>
-    <w:lvlOverride w:ilvl="7"/>
-    <w:lvlOverride w:ilvl="8"/>
   </w:num>
 </w:numbering>
 </file>
 
 <file path=word/styles.xml><?xml version="1.0" encoding="utf-8"?>
-<w:styles xmlns:mc="http://schemas.openxmlformats.org/markup-compatibility/2006" xmlns:r="http://schemas.openxmlformats.org/officeDocument/2006/relationships" xmlns:w="http://schemas.openxmlformats.org/wordprocessingml/2006/main" xmlns:w14="http://schemas.microsoft.com/office/word/2010/wordml" xmlns:w15="http://schemas.microsoft.com/office/word/2012/wordml" xmlns:w16cex="http://schemas.microsoft.com/office/word/2018/wordml/cex" xmlns:w16cid="http://schemas.microsoft.com/office/word/2016/wordml/cid" xmlns:w16="http://schemas.microsoft.com/office/word/2018/wordml" xmlns:w16du="http://schemas.microsoft.com/office/word/2023/wordml/word16du" xmlns:w16sdtdh="http://schemas.microsoft.com/office/word/2020/wordml/sdtdatahash" xmlns:w16sdtfl="http://schemas.microsoft.com/office/word/2024/wordml/sdtformatlock" xmlns:w16se="http://schemas.microsoft.com/office/word/2015/wordml/symex" mc:Ignorable="w14 w15 w16se w16cid w16 w16cex w16sdtdh w16sdtfl w16du">
+<w:styles xmlns:mc="http://schemas.openxmlformats.org/markup-compatibility/2006" xmlns:r="http://schemas.openxmlformats.org/officeDocument/2006/relationships" xmlns:w="http://schemas.openxmlformats.org/wordprocessingml/2006/main" xmlns:w14="http://schemas.microsoft.com/office/word/2010/wordml" xmlns:w15="http://schemas.microsoft.com/office/word/2012/wordml" xmlns:w16se="http://schemas.microsoft.com/office/word/2015/wordml/symex" mc:Ignorable="w14 w15 w16se">
   <w:docDefaults>
     <w:rPrDefault>
       <w:rPr>
@@ -401,7 +536,7 @@
       </w:pPr>
     </w:pPrDefault>
   </w:docDefaults>
-  <w:latentStyles w:defLockedState="0" w:defUIPriority="99" w:defSemiHidden="0" w:defUnhideWhenUsed="0" w:defQFormat="0" w:count="376">
+  <w:latentStyles w:defLockedState="0" w:defUIPriority="99" w:defSemiHidden="0" w:defUnhideWhenUsed="0" w:defQFormat="0" w:count="371">
     <w:lsdException w:name="Normal" w:uiPriority="0" w:qFormat="1"/>
     <w:lsdException w:name="heading 1" w:uiPriority="9" w:qFormat="1"/>
     <w:lsdException w:name="heading 2" w:semiHidden="1" w:uiPriority="9" w:unhideWhenUsed="1" w:qFormat="1"/>
@@ -773,11 +908,6 @@
     <w:lsdException w:name="List Table 5 Dark Accent 6" w:uiPriority="50"/>
     <w:lsdException w:name="List Table 6 Colorful Accent 6" w:uiPriority="51"/>
     <w:lsdException w:name="List Table 7 Colorful Accent 6" w:uiPriority="52"/>
-    <w:lsdException w:name="Mention" w:semiHidden="1" w:unhideWhenUsed="1"/>
-    <w:lsdException w:name="Smart Hyperlink" w:semiHidden="1" w:unhideWhenUsed="1"/>
-    <w:lsdException w:name="Hashtag" w:semiHidden="1" w:unhideWhenUsed="1"/>
-    <w:lsdException w:name="Unresolved Mention" w:semiHidden="1" w:unhideWhenUsed="1"/>
-    <w:lsdException w:name="Smart Link" w:semiHidden="1" w:unhideWhenUsed="1"/>
   </w:latentStyles>
   <w:style w:type="paragraph" w:default="1" w:styleId="Normal">
     <w:name w:val="Normal"/>
@@ -990,6 +1120,7 @@
   <w:style w:type="character" w:default="1" w:styleId="Fuentedeprrafopredeter">
     <w:name w:val="Default Paragraph Font"/>
     <w:uiPriority w:val="1"/>
+    <w:semiHidden/>
     <w:unhideWhenUsed/>
   </w:style>
   <w:style w:type="table" w:default="1" w:styleId="Tablanormal">

</xml_diff>